<commit_message>
mais uma alteraçao no documento
</commit_message>
<xml_diff>
--- a/src/template/certidao_lp.docx
+++ b/src/template/certidao_lp.docx
@@ -380,7 +380,13 @@
         <w:rPr>
           <w:bCs/>
         </w:rPr>
-        <w:t>DIRETORIA DE RECURSOS HUMANOS</w:t>
+        <w:t xml:space="preserve">DIRETORIA DE </w:t>
+      </w:r>
+      <w:r>
+        <w:rPr>
+          <w:bCs/>
+        </w:rPr>
+        <w:t>PESSOAL</w:t>
       </w:r>
     </w:p>
     <w:p>
@@ -632,6 +638,7 @@
         </w:rPr>
         <w:t xml:space="preserve"> mat</w:t>
       </w:r>
+      <w:proofErr w:type="spellStart"/>
       <w:r>
         <w:rPr>
           <w:rFonts w:ascii="Times New Roman" w:hAnsi="Times New Roman"/>
@@ -641,6 +648,7 @@
         </w:rPr>
         <w:t>rícula</w:t>
       </w:r>
+      <w:proofErr w:type="spellEnd"/>
       <w:r>
         <w:rPr>
           <w:rFonts w:ascii="Times New Roman" w:hAnsi="Times New Roman"/>
@@ -1622,18 +1630,36 @@
           <w:szCs w:val="24"/>
           <w:lang w:val="pt-BR"/>
         </w:rPr>
-        <w:t xml:space="preserve"> de Recursos Humanos do C</w:t>
-      </w:r>
-      <w:r>
-        <w:rPr>
-          <w:rFonts w:ascii="Times New Roman" w:hAnsi="Times New Roman"/>
-          <w:sz w:val="24"/>
-          <w:szCs w:val="24"/>
-        </w:rPr>
-        <w:t>BMAM</w:t>
+        <w:t xml:space="preserve"> de </w:t>
+      </w:r>
+      <w:r>
+        <w:rPr>
+          <w:rFonts w:ascii="Times New Roman" w:hAnsi="Times New Roman"/>
+          <w:sz w:val="24"/>
+          <w:szCs w:val="24"/>
+          <w:lang w:val="pt-BR"/>
+        </w:rPr>
+        <w:t>Pessoal</w:t>
       </w:r>
       <w:bookmarkStart w:id="0" w:name="_GoBack"/>
       <w:bookmarkEnd w:id="0"/>
+      <w:r>
+        <w:rPr>
+          <w:rFonts w:ascii="Times New Roman" w:hAnsi="Times New Roman"/>
+          <w:sz w:val="24"/>
+          <w:szCs w:val="24"/>
+          <w:lang w:val="pt-BR"/>
+        </w:rPr>
+        <w:t xml:space="preserve"> do C</w:t>
+      </w:r>
+      <w:r>
+        <w:rPr>
+          <w:rFonts w:ascii="Times New Roman" w:hAnsi="Times New Roman"/>
+          <w:sz w:val="24"/>
+          <w:szCs w:val="24"/>
+        </w:rPr>
+        <w:t>BMAM</w:t>
+      </w:r>
     </w:p>
     <w:p>
       <w:pPr>

</xml_diff>

<commit_message>
colocando o CEL Alexandre como responsável pela DP
</commit_message>
<xml_diff>
--- a/src/template/certidao_lp.docx
+++ b/src/template/certidao_lp.docx
@@ -638,7 +638,6 @@
         </w:rPr>
         <w:t xml:space="preserve"> mat</w:t>
       </w:r>
-      <w:proofErr w:type="spellStart"/>
       <w:r>
         <w:rPr>
           <w:rFonts w:ascii="Times New Roman" w:hAnsi="Times New Roman"/>
@@ -648,7 +647,6 @@
         </w:rPr>
         <w:t>rícula</w:t>
       </w:r>
-      <w:proofErr w:type="spellEnd"/>
       <w:r>
         <w:rPr>
           <w:rFonts w:ascii="Times New Roman" w:hAnsi="Times New Roman"/>
@@ -1546,129 +1544,45 @@
     </w:p>
     <w:p>
       <w:pPr>
-        <w:pStyle w:val="PargrafodaLista"/>
-        <w:spacing w:line="240" w:lineRule="auto"/>
-        <w:ind w:left="0"/>
-        <w:jc w:val="center"/>
-        <w:rPr>
-          <w:rFonts w:ascii="Times New Roman" w:hAnsi="Times New Roman"/>
-          <w:sz w:val="24"/>
-          <w:szCs w:val="24"/>
-          <w:lang w:val="pt-BR"/>
-        </w:rPr>
-      </w:pPr>
-      <w:r>
-        <w:rPr>
-          <w:rFonts w:ascii="Times New Roman" w:hAnsi="Times New Roman"/>
-          <w:sz w:val="24"/>
-          <w:szCs w:val="24"/>
-          <w:lang w:val="pt-BR"/>
-        </w:rPr>
-        <w:t>ALAN BARREIROS DE ANDRADE – CEL Q</w:t>
-      </w:r>
-      <w:r>
-        <w:rPr>
-          <w:rFonts w:ascii="Times New Roman" w:hAnsi="Times New Roman"/>
-          <w:sz w:val="24"/>
-          <w:szCs w:val="24"/>
-          <w:lang w:val="pt-BR"/>
-        </w:rPr>
-        <w:t>OBM</w:t>
+        <w:pStyle w:val="Ttulo2"/>
+        <w:numPr>
+          <w:ilvl w:val="0"/>
+          <w:numId w:val="0"/>
+        </w:numPr>
+        <w:tabs>
+          <w:tab w:val="clear" w:pos="1260"/>
+        </w:tabs>
+        <w:ind w:right="-495"/>
+        <w:rPr>
+          <w:b w:val="0"/>
+          <w:bCs w:val="0"/>
+        </w:rPr>
+      </w:pPr>
+      <w:r>
+        <w:rPr>
+          <w:b w:val="0"/>
+          <w:bCs w:val="0"/>
+        </w:rPr>
+        <w:t>CEL QOBM ALEXANDRE GAMA DE FREITAS</w:t>
       </w:r>
     </w:p>
     <w:p>
       <w:pPr>
-        <w:pStyle w:val="PargrafodaLista"/>
-        <w:spacing w:line="240" w:lineRule="auto"/>
-        <w:ind w:left="0"/>
         <w:jc w:val="center"/>
-        <w:rPr>
-          <w:rFonts w:ascii="Times New Roman" w:hAnsi="Times New Roman"/>
-          <w:sz w:val="24"/>
-          <w:szCs w:val="24"/>
-        </w:rPr>
-      </w:pPr>
-      <w:r>
-        <w:rPr>
-          <w:rFonts w:ascii="Times New Roman" w:hAnsi="Times New Roman"/>
-          <w:sz w:val="24"/>
-          <w:szCs w:val="24"/>
-          <w:lang w:val="pt-BR"/>
-        </w:rPr>
-        <w:t xml:space="preserve">Respondendo pela </w:t>
-      </w:r>
-      <w:r>
-        <w:rPr>
-          <w:rFonts w:ascii="Times New Roman" w:hAnsi="Times New Roman"/>
-          <w:sz w:val="24"/>
-          <w:szCs w:val="24"/>
-        </w:rPr>
-        <w:t>Dir</w:t>
-      </w:r>
-      <w:r>
-        <w:rPr>
-          <w:rFonts w:ascii="Times New Roman" w:hAnsi="Times New Roman"/>
-          <w:sz w:val="24"/>
-          <w:szCs w:val="24"/>
-          <w:lang w:val="pt-BR"/>
-        </w:rPr>
-        <w:t>etor</w:t>
-      </w:r>
-      <w:r>
-        <w:rPr>
-          <w:rFonts w:ascii="Times New Roman" w:hAnsi="Times New Roman"/>
-          <w:sz w:val="24"/>
-          <w:szCs w:val="24"/>
-          <w:lang w:val="pt-BR"/>
-        </w:rPr>
-        <w:t>ia</w:t>
-      </w:r>
-      <w:r>
-        <w:rPr>
-          <w:rFonts w:ascii="Times New Roman" w:hAnsi="Times New Roman"/>
-          <w:sz w:val="24"/>
-          <w:szCs w:val="24"/>
-          <w:lang w:val="pt-BR"/>
-        </w:rPr>
-        <w:t xml:space="preserve"> de </w:t>
-      </w:r>
-      <w:r>
-        <w:rPr>
-          <w:rFonts w:ascii="Times New Roman" w:hAnsi="Times New Roman"/>
-          <w:sz w:val="24"/>
-          <w:szCs w:val="24"/>
-          <w:lang w:val="pt-BR"/>
-        </w:rPr>
-        <w:t>Pessoal</w:t>
+      </w:pPr>
+      <w:r>
+        <w:t>Chefe do Estado-Maior Geral</w:t>
+      </w:r>
+    </w:p>
+    <w:p>
+      <w:pPr>
+        <w:jc w:val="center"/>
+      </w:pPr>
+      <w:r>
+        <w:t>Respondendo pela Diretoria de Pessoal do CBMAM</w:t>
       </w:r>
       <w:bookmarkStart w:id="0" w:name="_GoBack"/>
       <w:bookmarkEnd w:id="0"/>
-      <w:r>
-        <w:rPr>
-          <w:rFonts w:ascii="Times New Roman" w:hAnsi="Times New Roman"/>
-          <w:sz w:val="24"/>
-          <w:szCs w:val="24"/>
-          <w:lang w:val="pt-BR"/>
-        </w:rPr>
-        <w:t xml:space="preserve"> do C</w:t>
-      </w:r>
-      <w:r>
-        <w:rPr>
-          <w:rFonts w:ascii="Times New Roman" w:hAnsi="Times New Roman"/>
-          <w:sz w:val="24"/>
-          <w:szCs w:val="24"/>
-        </w:rPr>
-        <w:t>BMAM</w:t>
-      </w:r>
-    </w:p>
-    <w:p>
-      <w:pPr>
-        <w:ind w:right="-426" w:firstLine="567"/>
-        <w:jc w:val="both"/>
-        <w:rPr>
-          <w:bCs/>
-        </w:rPr>
-      </w:pPr>
     </w:p>
     <w:sectPr>
       <w:headerReference w:type="even" r:id="rId7"/>

</xml_diff>

<commit_message>
atualizando o template de LP
</commit_message>
<xml_diff>
--- a/src/template/certidao_lp.docx
+++ b/src/template/certidao_lp.docx
@@ -493,7 +493,13 @@
         <w:rPr>
           <w:b/>
         </w:rPr>
-        <w:t>DRH-1/202</w:t>
+        <w:t>DP</w:t>
+      </w:r>
+      <w:r>
+        <w:rPr>
+          <w:b/>
+        </w:rPr>
+        <w:t>-1/202</w:t>
       </w:r>
       <w:r>
         <w:rPr>
@@ -638,6 +644,7 @@
         </w:rPr>
         <w:t xml:space="preserve"> mat</w:t>
       </w:r>
+      <w:proofErr w:type="spellStart"/>
       <w:r>
         <w:rPr>
           <w:rFonts w:ascii="Times New Roman" w:hAnsi="Times New Roman"/>
@@ -647,6 +654,7 @@
         </w:rPr>
         <w:t>rícula</w:t>
       </w:r>
+      <w:proofErr w:type="spellEnd"/>
       <w:r>
         <w:rPr>
           <w:rFonts w:ascii="Times New Roman" w:hAnsi="Times New Roman"/>
@@ -906,6 +914,7 @@
         </w:rPr>
         <w:t>{</w:t>
       </w:r>
+      <w:proofErr w:type="spellStart"/>
       <w:proofErr w:type="gramStart"/>
       <w:r>
         <w:rPr>
@@ -917,7 +926,7 @@
           <w:szCs w:val="24"/>
           <w:lang w:val="pt-BR"/>
         </w:rPr>
-        <w:t>pai</w:t>
+        <w:t>posto</w:t>
       </w:r>
       <w:proofErr w:type="gramEnd"/>
       <w:r>
@@ -930,8 +939,9 @@
           <w:szCs w:val="24"/>
           <w:lang w:val="pt-BR"/>
         </w:rPr>
-        <w:t>}</w:t>
-      </w:r>
+        <w:t>_graduacao</w:t>
+      </w:r>
+      <w:proofErr w:type="spellEnd"/>
       <w:r>
         <w:rPr>
           <w:rFonts w:ascii="Times New Roman" w:hAnsi="Times New Roman"/>
@@ -942,9 +952,8 @@
           <w:szCs w:val="24"/>
           <w:lang w:val="pt-BR"/>
         </w:rPr>
-        <w:t xml:space="preserve"> {</w:t>
-      </w:r>
-      <w:proofErr w:type="spellStart"/>
+        <w:t>} {quadro}</w:t>
+      </w:r>
       <w:r>
         <w:rPr>
           <w:rFonts w:ascii="Times New Roman" w:hAnsi="Times New Roman"/>
@@ -955,9 +964,8 @@
           <w:szCs w:val="24"/>
           <w:lang w:val="pt-BR"/>
         </w:rPr>
-        <w:t>posto_graduacao</w:t>
-      </w:r>
-      <w:proofErr w:type="spellEnd"/>
+        <w:t xml:space="preserve"> </w:t>
+      </w:r>
       <w:r>
         <w:rPr>
           <w:rFonts w:ascii="Times New Roman" w:hAnsi="Times New Roman"/>
@@ -968,11 +976,14 @@
           <w:szCs w:val="24"/>
           <w:lang w:val="pt-BR"/>
         </w:rPr>
-        <w:t>} {quadro}</w:t>
-      </w:r>
-      <w:r>
-        <w:rPr>
-          <w:rFonts w:ascii="Times New Roman" w:hAnsi="Times New Roman"/>
+        <w:t>{pai}</w:t>
+      </w:r>
+      <w:r>
+        <w:rPr>
+          <w:rFonts w:ascii="Times New Roman" w:hAnsi="Times New Roman"/>
+          <w:b/>
+          <w:bCs/>
+          <w:color w:val="FF0000"/>
           <w:sz w:val="24"/>
           <w:szCs w:val="24"/>
           <w:lang w:val="pt-BR"/>
@@ -1339,6 +1350,8 @@
         <w:ind w:firstLine="567"/>
         <w:jc w:val="both"/>
       </w:pPr>
+      <w:bookmarkStart w:id="0" w:name="_GoBack"/>
+      <w:bookmarkEnd w:id="0"/>
     </w:p>
     <w:p>
       <w:pPr>
@@ -1376,7 +1389,10 @@
         <w:t xml:space="preserve">3. </w:t>
       </w:r>
       <w:r>
-        <w:t>À DRH</w:t>
+        <w:t xml:space="preserve">À </w:t>
+      </w:r>
+      <w:r>
+        <w:t>DP</w:t>
       </w:r>
       <w:r>
         <w:t xml:space="preserve"> para c</w:t>
@@ -1581,8 +1597,6 @@
       <w:r>
         <w:t>Respondendo pela Diretoria de Pessoal do CBMAM</w:t>
       </w:r>
-      <w:bookmarkStart w:id="0" w:name="_GoBack"/>
-      <w:bookmarkEnd w:id="0"/>
     </w:p>
     <w:sectPr>
       <w:headerReference w:type="even" r:id="rId7"/>

</xml_diff>